<commit_message>
fixed the group info doc a bit
</commit_message>
<xml_diff>
--- a/CSC309 Group Info.docx
+++ b/CSC309 Group Info.docx
@@ -2,33 +2,6 @@
 <file path=word/document.xml><?xml version="1.0" encoding="utf-8"?>
 <w:document xmlns:wpc="http://schemas.microsoft.com/office/word/2010/wordprocessingCanvas" xmlns:mc="http://schemas.openxmlformats.org/markup-compatibility/2006" xmlns:o="urn:schemas-microsoft-com:office:office" xmlns:r="http://schemas.openxmlformats.org/officeDocument/2006/relationships" xmlns:m="http://schemas.openxmlformats.org/officeDocument/2006/math" xmlns:v="urn:schemas-microsoft-com:vml" xmlns:wp14="http://schemas.microsoft.com/office/word/2010/wordprocessingDrawing" xmlns:wp="http://schemas.openxmlformats.org/drawingml/2006/wordprocessingDrawing" xmlns:w10="urn:schemas-microsoft-com:office:word" xmlns:w="http://schemas.openxmlformats.org/wordprocessingml/2006/main" xmlns:w14="http://schemas.microsoft.com/office/word/2010/wordml" xmlns:wpg="http://schemas.microsoft.com/office/word/2010/wordprocessingGroup" xmlns:wpi="http://schemas.microsoft.com/office/word/2010/wordprocessingInk" xmlns:wne="http://schemas.microsoft.com/office/word/2006/wordml" xmlns:wps="http://schemas.microsoft.com/office/word/2010/wordprocessingShape" mc:Ignorable="w14 wp14">
   <w:body>
-    <w:p>
-      <w:pPr>
-        <w:ind w:firstLine="720"/>
-        <w:rPr>
-          <w:rFonts w:ascii="Verdana" w:hAnsi="Verdana"/>
-          <w:sz w:val="20"/>
-          <w:szCs w:val="20"/>
-        </w:rPr>
-      </w:pPr>
-      <w:r>
-        <w:rPr>
-          <w:rFonts w:ascii="Verdana" w:hAnsi="Verdana"/>
-          <w:sz w:val="20"/>
-          <w:szCs w:val="20"/>
-        </w:rPr>
-        <w:t xml:space="preserve">Project Name: </w:t>
-      </w:r>
-    </w:p>
-    <w:p>
-      <w:pPr>
-        <w:rPr>
-          <w:rFonts w:ascii="Verdana" w:hAnsi="Verdana"/>
-          <w:sz w:val="20"/>
-          <w:szCs w:val="20"/>
-        </w:rPr>
-      </w:pPr>
-    </w:p>
     <w:tbl>
       <w:tblPr>
         <w:tblW w:w="0" w:type="auto"/>
@@ -58,47 +31,68 @@
           </w:tcPr>
           <w:p>
             <w:pPr>
-              <w:pStyle w:val="Bullet"/>
-              <w:ind w:left="0" w:right="-60" w:firstLine="0"/>
               <w:jc w:val="center"/>
               <w:rPr>
-                <w:sz w:val="16"/>
-                <w:szCs w:val="16"/>
-              </w:rPr>
-            </w:pPr>
-            <w:r>
-              <w:rPr>
-                <w:sz w:val="16"/>
-                <w:szCs w:val="16"/>
-              </w:rPr>
-              <w:t>Name</w:t>
-            </w:r>
-          </w:p>
-          <w:p>
-            <w:pPr>
+                <w:rFonts w:ascii="Verdana" w:hAnsi="Verdana"/>
+                <w:sz w:val="16"/>
+                <w:szCs w:val="16"/>
+                <w:lang w:eastAsia="ko-KR"/>
+              </w:rPr>
+            </w:pPr>
+            <w:r>
+              <w:rPr>
+                <w:rFonts w:ascii="Verdana" w:hAnsi="Verdana" w:hint="eastAsia"/>
+                <w:sz w:val="16"/>
+                <w:szCs w:val="16"/>
+                <w:lang w:eastAsia="ko-KR"/>
+              </w:rPr>
+              <w:t>Group Member Name</w:t>
+            </w:r>
+          </w:p>
+        </w:tc>
+        <w:tc>
+          <w:tcPr>
+            <w:tcW w:w="2140" w:type="dxa"/>
+          </w:tcPr>
+          <w:p>
+            <w:pPr>
+              <w:pStyle w:val="Bullet"/>
+              <w:ind w:left="0" w:firstLine="0"/>
               <w:jc w:val="center"/>
               <w:rPr>
-                <w:rFonts w:ascii="Verdana" w:hAnsi="Verdana"/>
-                <w:sz w:val="16"/>
-                <w:szCs w:val="16"/>
-                <w:lang w:eastAsia="ko-KR"/>
-              </w:rPr>
-            </w:pPr>
-            <w:r>
-              <w:rPr>
-                <w:rFonts w:ascii="Verdana" w:hAnsi="Verdana" w:hint="eastAsia"/>
-                <w:sz w:val="16"/>
-                <w:szCs w:val="16"/>
-                <w:lang w:eastAsia="ko-KR"/>
-              </w:rPr>
-              <w:t>Group 4</w:t>
-            </w:r>
-          </w:p>
-        </w:tc>
-        <w:tc>
-          <w:tcPr>
-            <w:tcW w:w="2140" w:type="dxa"/>
-          </w:tcPr>
+                <w:sz w:val="16"/>
+                <w:szCs w:val="16"/>
+                <w:lang w:eastAsia="ko-KR"/>
+              </w:rPr>
+            </w:pPr>
+            <w:r>
+              <w:rPr>
+                <w:rFonts w:hint="eastAsia"/>
+                <w:sz w:val="16"/>
+                <w:szCs w:val="16"/>
+                <w:lang w:eastAsia="ko-KR"/>
+              </w:rPr>
+              <w:t>A</w:t>
+            </w:r>
+            <w:r>
+              <w:rPr>
+                <w:rFonts w:hint="eastAsia"/>
+                <w:sz w:val="16"/>
+                <w:szCs w:val="16"/>
+                <w:lang w:eastAsia="ko-KR"/>
+              </w:rPr>
+              <w:t>ndrew</w:t>
+            </w:r>
+            <w:r>
+              <w:rPr>
+                <w:rFonts w:hint="eastAsia"/>
+                <w:sz w:val="16"/>
+                <w:szCs w:val="16"/>
+                <w:lang w:eastAsia="ko-KR"/>
+              </w:rPr>
+              <w:t xml:space="preserve"> (Moo Sun)</w:t>
+            </w:r>
+          </w:p>
           <w:p>
             <w:pPr>
               <w:pStyle w:val="Bullet"/>
@@ -117,45 +111,6 @@
                 <w:szCs w:val="16"/>
                 <w:lang w:eastAsia="ko-KR"/>
               </w:rPr>
-              <w:t>A</w:t>
-            </w:r>
-            <w:r>
-              <w:rPr>
-                <w:rFonts w:hint="eastAsia"/>
-                <w:sz w:val="16"/>
-                <w:szCs w:val="16"/>
-                <w:lang w:eastAsia="ko-KR"/>
-              </w:rPr>
-              <w:t>ndrew</w:t>
-            </w:r>
-            <w:r>
-              <w:rPr>
-                <w:rFonts w:hint="eastAsia"/>
-                <w:sz w:val="16"/>
-                <w:szCs w:val="16"/>
-                <w:lang w:eastAsia="ko-KR"/>
-              </w:rPr>
-              <w:t xml:space="preserve"> (Moo Sun)</w:t>
-            </w:r>
-          </w:p>
-          <w:p>
-            <w:pPr>
-              <w:pStyle w:val="Bullet"/>
-              <w:ind w:left="0" w:firstLine="0"/>
-              <w:jc w:val="center"/>
-              <w:rPr>
-                <w:sz w:val="16"/>
-                <w:szCs w:val="16"/>
-                <w:lang w:eastAsia="ko-KR"/>
-              </w:rPr>
-            </w:pPr>
-            <w:r>
-              <w:rPr>
-                <w:rFonts w:hint="eastAsia"/>
-                <w:sz w:val="16"/>
-                <w:szCs w:val="16"/>
-                <w:lang w:eastAsia="ko-KR"/>
-              </w:rPr>
               <w:t>Lee</w:t>
             </w:r>
           </w:p>
@@ -168,7 +123,6 @@
             <w:pPr>
               <w:pStyle w:val="Bullet"/>
               <w:ind w:left="0" w:firstLine="0"/>
-              <w:jc w:val="center"/>
               <w:rPr>
                 <w:sz w:val="16"/>
                 <w:szCs w:val="16"/>
@@ -1022,12 +976,21 @@
                 <w:szCs w:val="16"/>
               </w:rPr>
             </w:pPr>
-            <w:r>
-              <w:rPr>
-                <w:sz w:val="16"/>
-                <w:szCs w:val="16"/>
-              </w:rPr>
-              <w:t>Behavioural/ social science background?</w:t>
+            <w:proofErr w:type="spellStart"/>
+            <w:r>
+              <w:rPr>
+                <w:sz w:val="16"/>
+                <w:szCs w:val="16"/>
+              </w:rPr>
+              <w:t>Behavioural</w:t>
+            </w:r>
+            <w:proofErr w:type="spellEnd"/>
+            <w:r>
+              <w:rPr>
+                <w:sz w:val="16"/>
+                <w:szCs w:val="16"/>
+              </w:rPr>
+              <w:t>/ social science background?</w:t>
             </w:r>
           </w:p>
         </w:tc>
@@ -1670,7 +1633,37 @@
     <w:p>
       <w:pPr>
         <w:rPr>
-          <w:rFonts w:ascii="Verdana" w:hAnsi="Verdana" w:hint="eastAsia"/>
+          <w:rFonts w:ascii="Verdana" w:hAnsi="Verdana"/>
+          <w:sz w:val="20"/>
+          <w:szCs w:val="20"/>
+          <w:lang w:eastAsia="ko-KR"/>
+        </w:rPr>
+      </w:pPr>
+    </w:p>
+    <w:p>
+      <w:pPr>
+        <w:rPr>
+          <w:rFonts w:ascii="Verdana" w:hAnsi="Verdana"/>
+          <w:sz w:val="20"/>
+          <w:szCs w:val="20"/>
+          <w:lang w:eastAsia="ko-KR"/>
+        </w:rPr>
+      </w:pPr>
+    </w:p>
+    <w:p>
+      <w:pPr>
+        <w:rPr>
+          <w:rFonts w:ascii="Verdana" w:hAnsi="Verdana"/>
+          <w:sz w:val="20"/>
+          <w:szCs w:val="20"/>
+          <w:lang w:eastAsia="ko-KR"/>
+        </w:rPr>
+      </w:pPr>
+    </w:p>
+    <w:p>
+      <w:pPr>
+        <w:rPr>
+          <w:rFonts w:ascii="Verdana" w:hAnsi="Verdana"/>
           <w:sz w:val="20"/>
           <w:szCs w:val="20"/>
           <w:lang w:eastAsia="ko-KR"/>
@@ -1700,24 +1693,12 @@
     <w:p>
       <w:pPr>
         <w:rPr>
-          <w:rFonts w:ascii="Verdana" w:hAnsi="Verdana" w:hint="eastAsia"/>
+          <w:rFonts w:ascii="Verdana" w:hAnsi="Verdana"/>
           <w:sz w:val="20"/>
           <w:szCs w:val="20"/>
           <w:lang w:eastAsia="ko-KR"/>
         </w:rPr>
       </w:pPr>
-    </w:p>
-    <w:p>
-      <w:pPr>
-        <w:rPr>
-          <w:rFonts w:ascii="Verdana" w:hAnsi="Verdana" w:hint="eastAsia"/>
-          <w:sz w:val="20"/>
-          <w:szCs w:val="20"/>
-          <w:lang w:eastAsia="ko-KR"/>
-        </w:rPr>
-      </w:pPr>
-      <w:bookmarkStart w:id="0" w:name="_GoBack"/>
-      <w:bookmarkEnd w:id="0"/>
     </w:p>
     <w:tbl>
       <w:tblPr>
@@ -1755,11 +1736,24 @@
             </w:pPr>
             <w:r>
               <w:rPr>
-                <w:sz w:val="16"/>
-                <w:szCs w:val="16"/>
+                <w:rFonts w:hint="eastAsia"/>
+                <w:sz w:val="16"/>
+                <w:szCs w:val="16"/>
+                <w:lang w:eastAsia="ko-KR"/>
               </w:rPr>
               <w:lastRenderedPageBreak/>
-              <w:t>Name</w:t>
+              <w:t>Group Member</w:t>
+            </w:r>
+            <w:bookmarkStart w:id="0" w:name="_GoBack"/>
+            <w:bookmarkEnd w:id="0"/>
+            <w:r>
+              <w:rPr>
+                <w:rFonts w:hint="eastAsia"/>
+                <w:sz w:val="16"/>
+                <w:szCs w:val="16"/>
+                <w:lang w:eastAsia="ko-KR"/>
+              </w:rPr>
+              <w:t xml:space="preserve"> Name</w:t>
             </w:r>
           </w:p>
           <w:p>
@@ -1771,25 +1765,6 @@
                 <w:sz w:val="16"/>
                 <w:szCs w:val="16"/>
                 <w:lang w:eastAsia="ko-KR"/>
-              </w:rPr>
-            </w:pPr>
-            <w:r>
-              <w:rPr>
-                <w:rFonts w:hint="eastAsia"/>
-                <w:sz w:val="16"/>
-                <w:szCs w:val="16"/>
-                <w:lang w:eastAsia="ko-KR"/>
-              </w:rPr>
-              <w:t>Group 4</w:t>
-            </w:r>
-          </w:p>
-          <w:p>
-            <w:pPr>
-              <w:jc w:val="center"/>
-              <w:rPr>
-                <w:rFonts w:ascii="Verdana" w:hAnsi="Verdana"/>
-                <w:sz w:val="16"/>
-                <w:szCs w:val="16"/>
               </w:rPr>
             </w:pPr>
           </w:p>

</xml_diff>

<commit_message>
sry for mult. commits, but i fixed it up a bit more.
</commit_message>
<xml_diff>
--- a/CSC309 Group Info.docx
+++ b/CSC309 Group Info.docx
@@ -342,36 +342,47 @@
                 <w:sz w:val="16"/>
                 <w:szCs w:val="16"/>
               </w:rPr>
-              <w:t xml:space="preserve">Instant Messenger ID </w:t>
-            </w:r>
-          </w:p>
-        </w:tc>
-        <w:tc>
-          <w:tcPr>
-            <w:tcW w:w="2140" w:type="dxa"/>
-          </w:tcPr>
-          <w:p>
-            <w:pPr>
-              <w:pStyle w:val="Bullet"/>
-              <w:ind w:left="0" w:firstLine="0"/>
-              <w:rPr>
-                <w:sz w:val="16"/>
-                <w:szCs w:val="16"/>
-              </w:rPr>
-            </w:pPr>
-          </w:p>
-        </w:tc>
-        <w:tc>
-          <w:tcPr>
-            <w:tcW w:w="2140" w:type="dxa"/>
-          </w:tcPr>
-          <w:p>
-            <w:pPr>
-              <w:pStyle w:val="Bullet"/>
-              <w:ind w:left="0" w:firstLine="0"/>
-              <w:rPr>
-                <w:sz w:val="16"/>
-                <w:szCs w:val="16"/>
+              <w:t>Phone Number</w:t>
+            </w:r>
+          </w:p>
+        </w:tc>
+        <w:tc>
+          <w:tcPr>
+            <w:tcW w:w="2140" w:type="dxa"/>
+          </w:tcPr>
+          <w:p>
+            <w:pPr>
+              <w:pStyle w:val="Bullet"/>
+              <w:ind w:left="0" w:firstLine="0"/>
+              <w:rPr>
+                <w:sz w:val="16"/>
+                <w:szCs w:val="16"/>
+                <w:lang w:eastAsia="ko-KR"/>
+              </w:rPr>
+            </w:pPr>
+            <w:r>
+              <w:rPr>
+                <w:rFonts w:hint="eastAsia"/>
+                <w:sz w:val="16"/>
+                <w:szCs w:val="16"/>
+                <w:lang w:eastAsia="ko-KR"/>
+              </w:rPr>
+              <w:t>647-824-8047</w:t>
+            </w:r>
+          </w:p>
+        </w:tc>
+        <w:tc>
+          <w:tcPr>
+            <w:tcW w:w="2140" w:type="dxa"/>
+          </w:tcPr>
+          <w:p>
+            <w:pPr>
+              <w:pStyle w:val="Bullet"/>
+              <w:ind w:left="0" w:firstLine="0"/>
+              <w:rPr>
+                <w:sz w:val="16"/>
+                <w:szCs w:val="16"/>
+                <w:lang w:eastAsia="ko-KR"/>
               </w:rPr>
             </w:pPr>
           </w:p>
@@ -402,6 +413,7 @@
               <w:rPr>
                 <w:sz w:val="16"/>
                 <w:szCs w:val="16"/>
+                <w:lang w:eastAsia="ko-KR"/>
               </w:rPr>
             </w:pPr>
           </w:p>
@@ -441,7 +453,7 @@
                 <w:sz w:val="16"/>
                 <w:szCs w:val="16"/>
               </w:rPr>
-              <w:t>Phone Number</w:t>
+              <w:t>Writing skills?</w:t>
             </w:r>
           </w:p>
         </w:tc>
@@ -466,7 +478,7 @@
                 <w:szCs w:val="16"/>
                 <w:lang w:eastAsia="ko-KR"/>
               </w:rPr>
-              <w:t>647-824-8047</w:t>
+              <w:t>Good</w:t>
             </w:r>
           </w:p>
         </w:tc>
@@ -512,7 +524,6 @@
               <w:rPr>
                 <w:sz w:val="16"/>
                 <w:szCs w:val="16"/>
-                <w:lang w:eastAsia="ko-KR"/>
               </w:rPr>
             </w:pPr>
           </w:p>
@@ -552,36 +563,47 @@
                 <w:sz w:val="16"/>
                 <w:szCs w:val="16"/>
               </w:rPr>
-              <w:t>Best times for meetings?</w:t>
-            </w:r>
-          </w:p>
-        </w:tc>
-        <w:tc>
-          <w:tcPr>
-            <w:tcW w:w="2140" w:type="dxa"/>
-          </w:tcPr>
-          <w:p>
-            <w:pPr>
-              <w:pStyle w:val="Bullet"/>
-              <w:ind w:left="0" w:firstLine="0"/>
-              <w:rPr>
-                <w:sz w:val="16"/>
-                <w:szCs w:val="16"/>
-              </w:rPr>
-            </w:pPr>
-          </w:p>
-        </w:tc>
-        <w:tc>
-          <w:tcPr>
-            <w:tcW w:w="2140" w:type="dxa"/>
-          </w:tcPr>
-          <w:p>
-            <w:pPr>
-              <w:pStyle w:val="Bullet"/>
-              <w:ind w:left="0" w:firstLine="0"/>
-              <w:rPr>
-                <w:sz w:val="16"/>
-                <w:szCs w:val="16"/>
+              <w:t>Organizational skills?</w:t>
+            </w:r>
+          </w:p>
+        </w:tc>
+        <w:tc>
+          <w:tcPr>
+            <w:tcW w:w="2140" w:type="dxa"/>
+          </w:tcPr>
+          <w:p>
+            <w:pPr>
+              <w:pStyle w:val="Bullet"/>
+              <w:ind w:left="0" w:firstLine="0"/>
+              <w:rPr>
+                <w:sz w:val="16"/>
+                <w:szCs w:val="16"/>
+                <w:lang w:eastAsia="ko-KR"/>
+              </w:rPr>
+            </w:pPr>
+            <w:r>
+              <w:rPr>
+                <w:rFonts w:hint="eastAsia"/>
+                <w:sz w:val="16"/>
+                <w:szCs w:val="16"/>
+                <w:lang w:eastAsia="ko-KR"/>
+              </w:rPr>
+              <w:t>Average</w:t>
+            </w:r>
+          </w:p>
+        </w:tc>
+        <w:tc>
+          <w:tcPr>
+            <w:tcW w:w="2140" w:type="dxa"/>
+          </w:tcPr>
+          <w:p>
+            <w:pPr>
+              <w:pStyle w:val="Bullet"/>
+              <w:ind w:left="0" w:firstLine="0"/>
+              <w:rPr>
+                <w:sz w:val="16"/>
+                <w:szCs w:val="16"/>
+                <w:lang w:eastAsia="ko-KR"/>
               </w:rPr>
             </w:pPr>
           </w:p>
@@ -651,7 +673,7 @@
                 <w:sz w:val="16"/>
                 <w:szCs w:val="16"/>
               </w:rPr>
-              <w:t>Writing skills?</w:t>
+              <w:t>Research skills?</w:t>
             </w:r>
           </w:p>
         </w:tc>
@@ -676,7 +698,7 @@
                 <w:szCs w:val="16"/>
                 <w:lang w:eastAsia="ko-KR"/>
               </w:rPr>
-              <w:t>Good</w:t>
+              <w:t>Average</w:t>
             </w:r>
           </w:p>
         </w:tc>
@@ -761,7 +783,7 @@
                 <w:sz w:val="16"/>
                 <w:szCs w:val="16"/>
               </w:rPr>
-              <w:t>Organizational skills?</w:t>
+              <w:t>Behavioural/ social science background?</w:t>
             </w:r>
           </w:p>
         </w:tc>
@@ -786,7 +808,7 @@
                 <w:szCs w:val="16"/>
                 <w:lang w:eastAsia="ko-KR"/>
               </w:rPr>
-              <w:t>Average</w:t>
+              <w:t>Socio 100, Psych 100,</w:t>
             </w:r>
           </w:p>
         </w:tc>
@@ -871,7 +893,7 @@
                 <w:sz w:val="16"/>
                 <w:szCs w:val="16"/>
               </w:rPr>
-              <w:t>Research skills?</w:t>
+              <w:t>Visual design background?</w:t>
             </w:r>
           </w:p>
         </w:tc>
@@ -896,7 +918,7 @@
                 <w:szCs w:val="16"/>
                 <w:lang w:eastAsia="ko-KR"/>
               </w:rPr>
-              <w:t>Average</w:t>
+              <w:t>Bit of PhotoShop/Pixlr</w:t>
             </w:r>
           </w:p>
         </w:tc>
@@ -976,21 +998,12 @@
                 <w:szCs w:val="16"/>
               </w:rPr>
             </w:pPr>
-            <w:proofErr w:type="spellStart"/>
-            <w:r>
-              <w:rPr>
-                <w:sz w:val="16"/>
-                <w:szCs w:val="16"/>
-              </w:rPr>
-              <w:t>Behavioural</w:t>
-            </w:r>
-            <w:proofErr w:type="spellEnd"/>
-            <w:r>
-              <w:rPr>
-                <w:sz w:val="16"/>
-                <w:szCs w:val="16"/>
-              </w:rPr>
-              <w:t>/ social science background?</w:t>
+            <w:r>
+              <w:rPr>
+                <w:sz w:val="16"/>
+                <w:szCs w:val="16"/>
+              </w:rPr>
+              <w:t>System/ interface prototyping background?</w:t>
             </w:r>
           </w:p>
         </w:tc>
@@ -1015,7 +1028,35 @@
                 <w:szCs w:val="16"/>
                 <w:lang w:eastAsia="ko-KR"/>
               </w:rPr>
-              <w:t>Socio 100, Psych 100,</w:t>
+              <w:t>Database, Web Design,</w:t>
+            </w:r>
+          </w:p>
+          <w:p>
+            <w:pPr>
+              <w:pStyle w:val="Bullet"/>
+              <w:ind w:left="0" w:firstLine="0"/>
+              <w:rPr>
+                <w:sz w:val="16"/>
+                <w:szCs w:val="16"/>
+                <w:lang w:eastAsia="ko-KR"/>
+              </w:rPr>
+            </w:pPr>
+            <w:r>
+              <w:rPr>
+                <w:sz w:val="16"/>
+                <w:szCs w:val="16"/>
+                <w:lang w:eastAsia="ko-KR"/>
+              </w:rPr>
+              <w:t>P</w:t>
+            </w:r>
+            <w:r>
+              <w:rPr>
+                <w:rFonts w:hint="eastAsia"/>
+                <w:sz w:val="16"/>
+                <w:szCs w:val="16"/>
+                <w:lang w:eastAsia="ko-KR"/>
+              </w:rPr>
+              <w:t>layed with game design</w:t>
             </w:r>
           </w:p>
         </w:tc>
@@ -1100,78 +1141,36 @@
                 <w:sz w:val="16"/>
                 <w:szCs w:val="16"/>
               </w:rPr>
-              <w:t>Visual design background?</w:t>
-            </w:r>
-          </w:p>
-        </w:tc>
-        <w:tc>
-          <w:tcPr>
-            <w:tcW w:w="2140" w:type="dxa"/>
-          </w:tcPr>
-          <w:p>
-            <w:pPr>
-              <w:pStyle w:val="Bullet"/>
-              <w:ind w:left="0" w:firstLine="0"/>
-              <w:rPr>
-                <w:sz w:val="16"/>
-                <w:szCs w:val="16"/>
-                <w:lang w:eastAsia="ko-KR"/>
-              </w:rPr>
-            </w:pPr>
-            <w:r>
-              <w:rPr>
-                <w:rFonts w:hint="eastAsia"/>
-                <w:sz w:val="16"/>
-                <w:szCs w:val="16"/>
-                <w:lang w:eastAsia="ko-KR"/>
-              </w:rPr>
-              <w:t xml:space="preserve">Bit of </w:t>
-            </w:r>
-            <w:proofErr w:type="spellStart"/>
-            <w:r>
-              <w:rPr>
-                <w:rFonts w:hint="eastAsia"/>
-                <w:sz w:val="16"/>
-                <w:szCs w:val="16"/>
-                <w:lang w:eastAsia="ko-KR"/>
-              </w:rPr>
-              <w:t>PhotoShop</w:t>
-            </w:r>
-            <w:proofErr w:type="spellEnd"/>
-            <w:r>
-              <w:rPr>
-                <w:rFonts w:hint="eastAsia"/>
-                <w:sz w:val="16"/>
-                <w:szCs w:val="16"/>
-                <w:lang w:eastAsia="ko-KR"/>
-              </w:rPr>
-              <w:t>/</w:t>
-            </w:r>
-            <w:proofErr w:type="spellStart"/>
-            <w:r>
-              <w:rPr>
-                <w:rFonts w:hint="eastAsia"/>
-                <w:sz w:val="16"/>
-                <w:szCs w:val="16"/>
-                <w:lang w:eastAsia="ko-KR"/>
-              </w:rPr>
-              <w:t>Pixlr</w:t>
-            </w:r>
-            <w:proofErr w:type="spellEnd"/>
-          </w:p>
-        </w:tc>
-        <w:tc>
-          <w:tcPr>
-            <w:tcW w:w="2140" w:type="dxa"/>
-          </w:tcPr>
-          <w:p>
-            <w:pPr>
-              <w:pStyle w:val="Bullet"/>
-              <w:ind w:left="0" w:firstLine="0"/>
-              <w:rPr>
-                <w:sz w:val="16"/>
-                <w:szCs w:val="16"/>
-                <w:lang w:eastAsia="ko-KR"/>
+              <w:t>Special areas of interest?</w:t>
+            </w:r>
+          </w:p>
+        </w:tc>
+        <w:tc>
+          <w:tcPr>
+            <w:tcW w:w="2140" w:type="dxa"/>
+          </w:tcPr>
+          <w:p>
+            <w:pPr>
+              <w:pStyle w:val="Bullet"/>
+              <w:ind w:left="0" w:firstLine="0"/>
+              <w:rPr>
+                <w:sz w:val="16"/>
+                <w:szCs w:val="16"/>
+              </w:rPr>
+            </w:pPr>
+          </w:p>
+        </w:tc>
+        <w:tc>
+          <w:tcPr>
+            <w:tcW w:w="2140" w:type="dxa"/>
+          </w:tcPr>
+          <w:p>
+            <w:pPr>
+              <w:pStyle w:val="Bullet"/>
+              <w:ind w:left="0" w:firstLine="0"/>
+              <w:rPr>
+                <w:sz w:val="16"/>
+                <w:szCs w:val="16"/>
               </w:rPr>
             </w:pPr>
           </w:p>
@@ -1241,243 +1240,6 @@
                 <w:sz w:val="16"/>
                 <w:szCs w:val="16"/>
               </w:rPr>
-              <w:t>System/ interface prototyping background?</w:t>
-            </w:r>
-          </w:p>
-        </w:tc>
-        <w:tc>
-          <w:tcPr>
-            <w:tcW w:w="2140" w:type="dxa"/>
-          </w:tcPr>
-          <w:p>
-            <w:pPr>
-              <w:pStyle w:val="Bullet"/>
-              <w:ind w:left="0" w:firstLine="0"/>
-              <w:rPr>
-                <w:sz w:val="16"/>
-                <w:szCs w:val="16"/>
-                <w:lang w:eastAsia="ko-KR"/>
-              </w:rPr>
-            </w:pPr>
-            <w:r>
-              <w:rPr>
-                <w:rFonts w:hint="eastAsia"/>
-                <w:sz w:val="16"/>
-                <w:szCs w:val="16"/>
-                <w:lang w:eastAsia="ko-KR"/>
-              </w:rPr>
-              <w:t>Database, Web Design,</w:t>
-            </w:r>
-          </w:p>
-          <w:p>
-            <w:pPr>
-              <w:pStyle w:val="Bullet"/>
-              <w:ind w:left="0" w:firstLine="0"/>
-              <w:rPr>
-                <w:sz w:val="16"/>
-                <w:szCs w:val="16"/>
-                <w:lang w:eastAsia="ko-KR"/>
-              </w:rPr>
-            </w:pPr>
-            <w:r>
-              <w:rPr>
-                <w:sz w:val="16"/>
-                <w:szCs w:val="16"/>
-                <w:lang w:eastAsia="ko-KR"/>
-              </w:rPr>
-              <w:t>P</w:t>
-            </w:r>
-            <w:r>
-              <w:rPr>
-                <w:rFonts w:hint="eastAsia"/>
-                <w:sz w:val="16"/>
-                <w:szCs w:val="16"/>
-                <w:lang w:eastAsia="ko-KR"/>
-              </w:rPr>
-              <w:t>layed with game design</w:t>
-            </w:r>
-          </w:p>
-        </w:tc>
-        <w:tc>
-          <w:tcPr>
-            <w:tcW w:w="2140" w:type="dxa"/>
-          </w:tcPr>
-          <w:p>
-            <w:pPr>
-              <w:pStyle w:val="Bullet"/>
-              <w:ind w:left="0" w:firstLine="0"/>
-              <w:rPr>
-                <w:sz w:val="16"/>
-                <w:szCs w:val="16"/>
-                <w:lang w:eastAsia="ko-KR"/>
-              </w:rPr>
-            </w:pPr>
-          </w:p>
-        </w:tc>
-        <w:tc>
-          <w:tcPr>
-            <w:tcW w:w="2141" w:type="dxa"/>
-          </w:tcPr>
-          <w:p>
-            <w:pPr>
-              <w:pStyle w:val="Bullet"/>
-              <w:ind w:left="0" w:firstLine="0"/>
-              <w:rPr>
-                <w:sz w:val="16"/>
-                <w:szCs w:val="16"/>
-              </w:rPr>
-            </w:pPr>
-          </w:p>
-        </w:tc>
-        <w:tc>
-          <w:tcPr>
-            <w:tcW w:w="2140" w:type="dxa"/>
-          </w:tcPr>
-          <w:p>
-            <w:pPr>
-              <w:pStyle w:val="Bullet"/>
-              <w:ind w:left="0" w:firstLine="0"/>
-              <w:rPr>
-                <w:sz w:val="16"/>
-                <w:szCs w:val="16"/>
-              </w:rPr>
-            </w:pPr>
-          </w:p>
-        </w:tc>
-        <w:tc>
-          <w:tcPr>
-            <w:tcW w:w="2141" w:type="dxa"/>
-          </w:tcPr>
-          <w:p>
-            <w:pPr>
-              <w:pStyle w:val="Bullet"/>
-              <w:ind w:left="0" w:firstLine="0"/>
-              <w:rPr>
-                <w:sz w:val="16"/>
-                <w:szCs w:val="16"/>
-              </w:rPr>
-            </w:pPr>
-          </w:p>
-        </w:tc>
-      </w:tr>
-      <w:tr>
-        <w:tc>
-          <w:tcPr>
-            <w:tcW w:w="2339" w:type="dxa"/>
-          </w:tcPr>
-          <w:p>
-            <w:pPr>
-              <w:pStyle w:val="Bullet"/>
-              <w:ind w:left="0" w:right="-60" w:firstLine="0"/>
-              <w:rPr>
-                <w:sz w:val="16"/>
-                <w:szCs w:val="16"/>
-              </w:rPr>
-            </w:pPr>
-            <w:r>
-              <w:rPr>
-                <w:sz w:val="16"/>
-                <w:szCs w:val="16"/>
-              </w:rPr>
-              <w:t>Special areas of interest?</w:t>
-            </w:r>
-          </w:p>
-        </w:tc>
-        <w:tc>
-          <w:tcPr>
-            <w:tcW w:w="2140" w:type="dxa"/>
-          </w:tcPr>
-          <w:p>
-            <w:pPr>
-              <w:pStyle w:val="Bullet"/>
-              <w:ind w:left="0" w:firstLine="0"/>
-              <w:rPr>
-                <w:sz w:val="16"/>
-                <w:szCs w:val="16"/>
-              </w:rPr>
-            </w:pPr>
-          </w:p>
-        </w:tc>
-        <w:tc>
-          <w:tcPr>
-            <w:tcW w:w="2140" w:type="dxa"/>
-          </w:tcPr>
-          <w:p>
-            <w:pPr>
-              <w:pStyle w:val="Bullet"/>
-              <w:ind w:left="0" w:firstLine="0"/>
-              <w:rPr>
-                <w:sz w:val="16"/>
-                <w:szCs w:val="16"/>
-              </w:rPr>
-            </w:pPr>
-          </w:p>
-        </w:tc>
-        <w:tc>
-          <w:tcPr>
-            <w:tcW w:w="2141" w:type="dxa"/>
-          </w:tcPr>
-          <w:p>
-            <w:pPr>
-              <w:pStyle w:val="Bullet"/>
-              <w:ind w:left="0" w:firstLine="0"/>
-              <w:rPr>
-                <w:sz w:val="16"/>
-                <w:szCs w:val="16"/>
-              </w:rPr>
-            </w:pPr>
-          </w:p>
-        </w:tc>
-        <w:tc>
-          <w:tcPr>
-            <w:tcW w:w="2140" w:type="dxa"/>
-          </w:tcPr>
-          <w:p>
-            <w:pPr>
-              <w:pStyle w:val="Bullet"/>
-              <w:ind w:left="0" w:firstLine="0"/>
-              <w:rPr>
-                <w:sz w:val="16"/>
-                <w:szCs w:val="16"/>
-              </w:rPr>
-            </w:pPr>
-          </w:p>
-        </w:tc>
-        <w:tc>
-          <w:tcPr>
-            <w:tcW w:w="2141" w:type="dxa"/>
-          </w:tcPr>
-          <w:p>
-            <w:pPr>
-              <w:pStyle w:val="Bullet"/>
-              <w:ind w:left="0" w:firstLine="0"/>
-              <w:rPr>
-                <w:sz w:val="16"/>
-                <w:szCs w:val="16"/>
-              </w:rPr>
-            </w:pPr>
-          </w:p>
-        </w:tc>
-      </w:tr>
-      <w:tr>
-        <w:tc>
-          <w:tcPr>
-            <w:tcW w:w="2339" w:type="dxa"/>
-          </w:tcPr>
-          <w:p>
-            <w:pPr>
-              <w:pStyle w:val="Bullet"/>
-              <w:ind w:left="0" w:right="-60" w:firstLine="0"/>
-              <w:rPr>
-                <w:sz w:val="16"/>
-                <w:szCs w:val="16"/>
-              </w:rPr>
-            </w:pPr>
-            <w:r>
-              <w:rPr>
-                <w:sz w:val="16"/>
-                <w:szCs w:val="16"/>
-              </w:rPr>
               <w:t>Anything else your team should know?</w:t>
             </w:r>
           </w:p>
@@ -1560,76 +1322,6 @@
         </w:tc>
       </w:tr>
     </w:tbl>
-    <w:p>
-      <w:pPr>
-        <w:rPr>
-          <w:rFonts w:ascii="Verdana" w:hAnsi="Verdana"/>
-          <w:sz w:val="16"/>
-          <w:szCs w:val="16"/>
-          <w:lang w:eastAsia="ko-KR"/>
-        </w:rPr>
-      </w:pPr>
-    </w:p>
-    <w:p>
-      <w:pPr>
-        <w:rPr>
-          <w:rFonts w:ascii="Verdana" w:hAnsi="Verdana"/>
-          <w:sz w:val="16"/>
-          <w:szCs w:val="16"/>
-          <w:lang w:eastAsia="ko-KR"/>
-        </w:rPr>
-      </w:pPr>
-    </w:p>
-    <w:p>
-      <w:pPr>
-        <w:rPr>
-          <w:rFonts w:ascii="Verdana" w:hAnsi="Verdana"/>
-          <w:sz w:val="16"/>
-          <w:szCs w:val="16"/>
-          <w:lang w:eastAsia="ko-KR"/>
-        </w:rPr>
-      </w:pPr>
-    </w:p>
-    <w:p>
-      <w:pPr>
-        <w:rPr>
-          <w:rFonts w:ascii="Verdana" w:hAnsi="Verdana"/>
-          <w:sz w:val="16"/>
-          <w:szCs w:val="16"/>
-          <w:lang w:eastAsia="ko-KR"/>
-        </w:rPr>
-      </w:pPr>
-    </w:p>
-    <w:p>
-      <w:pPr>
-        <w:rPr>
-          <w:rFonts w:ascii="Verdana" w:hAnsi="Verdana"/>
-          <w:sz w:val="16"/>
-          <w:szCs w:val="16"/>
-          <w:lang w:eastAsia="ko-KR"/>
-        </w:rPr>
-      </w:pPr>
-    </w:p>
-    <w:p>
-      <w:pPr>
-        <w:rPr>
-          <w:rFonts w:ascii="Verdana" w:hAnsi="Verdana"/>
-          <w:sz w:val="16"/>
-          <w:szCs w:val="16"/>
-          <w:lang w:eastAsia="ko-KR"/>
-        </w:rPr>
-      </w:pPr>
-    </w:p>
-    <w:p>
-      <w:pPr>
-        <w:rPr>
-          <w:rFonts w:ascii="Verdana" w:hAnsi="Verdana"/>
-          <w:sz w:val="16"/>
-          <w:szCs w:val="16"/>
-          <w:lang w:eastAsia="ko-KR"/>
-        </w:rPr>
-      </w:pPr>
-    </w:p>
     <w:p>
       <w:pPr>
         <w:rPr>
@@ -1639,676 +1331,8 @@
           <w:lang w:eastAsia="ko-KR"/>
         </w:rPr>
       </w:pPr>
-    </w:p>
-    <w:p>
-      <w:pPr>
-        <w:rPr>
-          <w:rFonts w:ascii="Verdana" w:hAnsi="Verdana"/>
-          <w:sz w:val="20"/>
-          <w:szCs w:val="20"/>
-          <w:lang w:eastAsia="ko-KR"/>
-        </w:rPr>
-      </w:pPr>
-    </w:p>
-    <w:p>
-      <w:pPr>
-        <w:rPr>
-          <w:rFonts w:ascii="Verdana" w:hAnsi="Verdana"/>
-          <w:sz w:val="20"/>
-          <w:szCs w:val="20"/>
-          <w:lang w:eastAsia="ko-KR"/>
-        </w:rPr>
-      </w:pPr>
-    </w:p>
-    <w:p>
-      <w:pPr>
-        <w:rPr>
-          <w:rFonts w:ascii="Verdana" w:hAnsi="Verdana"/>
-          <w:sz w:val="20"/>
-          <w:szCs w:val="20"/>
-          <w:lang w:eastAsia="ko-KR"/>
-        </w:rPr>
-      </w:pPr>
-    </w:p>
-    <w:p>
-      <w:pPr>
-        <w:rPr>
-          <w:rFonts w:ascii="Verdana" w:hAnsi="Verdana" w:hint="eastAsia"/>
-          <w:sz w:val="20"/>
-          <w:szCs w:val="20"/>
-          <w:lang w:eastAsia="ko-KR"/>
-        </w:rPr>
-      </w:pPr>
-    </w:p>
-    <w:p>
-      <w:pPr>
-        <w:rPr>
-          <w:rFonts w:ascii="Verdana" w:hAnsi="Verdana" w:hint="eastAsia"/>
-          <w:sz w:val="20"/>
-          <w:szCs w:val="20"/>
-          <w:lang w:eastAsia="ko-KR"/>
-        </w:rPr>
-      </w:pPr>
-    </w:p>
-    <w:p>
-      <w:pPr>
-        <w:rPr>
-          <w:rFonts w:ascii="Verdana" w:hAnsi="Verdana"/>
-          <w:sz w:val="20"/>
-          <w:szCs w:val="20"/>
-          <w:lang w:eastAsia="ko-KR"/>
-        </w:rPr>
-      </w:pPr>
-    </w:p>
-    <w:tbl>
-      <w:tblPr>
-        <w:tblW w:w="0" w:type="auto"/>
-        <w:tblInd w:w="675" w:type="dxa"/>
-        <w:tblBorders>
-          <w:top w:val="single" w:sz="4" w:space="0" w:color="auto"/>
-          <w:left w:val="single" w:sz="4" w:space="0" w:color="auto"/>
-          <w:bottom w:val="single" w:sz="4" w:space="0" w:color="auto"/>
-          <w:right w:val="single" w:sz="4" w:space="0" w:color="auto"/>
-          <w:insideH w:val="single" w:sz="4" w:space="0" w:color="auto"/>
-          <w:insideV w:val="single" w:sz="4" w:space="0" w:color="auto"/>
-        </w:tblBorders>
-        <w:tblLook w:val="01E0" w:firstRow="1" w:lastRow="1" w:firstColumn="1" w:lastColumn="1" w:noHBand="0" w:noVBand="0"/>
-      </w:tblPr>
-      <w:tblGrid>
-        <w:gridCol w:w="2339"/>
-        <w:gridCol w:w="2140"/>
-      </w:tblGrid>
-      <w:tr>
-        <w:tc>
-          <w:tcPr>
-            <w:tcW w:w="2339" w:type="dxa"/>
-          </w:tcPr>
-          <w:p>
-            <w:pPr>
-              <w:pStyle w:val="Bullet"/>
-              <w:ind w:left="0" w:right="-60" w:firstLine="0"/>
-              <w:jc w:val="center"/>
-              <w:rPr>
-                <w:sz w:val="16"/>
-                <w:szCs w:val="16"/>
-                <w:lang w:eastAsia="ko-KR"/>
-              </w:rPr>
-            </w:pPr>
-            <w:r>
-              <w:rPr>
-                <w:rFonts w:hint="eastAsia"/>
-                <w:sz w:val="16"/>
-                <w:szCs w:val="16"/>
-                <w:lang w:eastAsia="ko-KR"/>
-              </w:rPr>
-              <w:lastRenderedPageBreak/>
-              <w:t>Group Member</w:t>
-            </w:r>
-            <w:bookmarkStart w:id="0" w:name="_GoBack"/>
-            <w:bookmarkEnd w:id="0"/>
-            <w:r>
-              <w:rPr>
-                <w:rFonts w:hint="eastAsia"/>
-                <w:sz w:val="16"/>
-                <w:szCs w:val="16"/>
-                <w:lang w:eastAsia="ko-KR"/>
-              </w:rPr>
-              <w:t xml:space="preserve"> Name</w:t>
-            </w:r>
-          </w:p>
-          <w:p>
-            <w:pPr>
-              <w:pStyle w:val="Bullet"/>
-              <w:ind w:left="0" w:right="-60" w:firstLine="0"/>
-              <w:jc w:val="center"/>
-              <w:rPr>
-                <w:sz w:val="16"/>
-                <w:szCs w:val="16"/>
-                <w:lang w:eastAsia="ko-KR"/>
-              </w:rPr>
-            </w:pPr>
-          </w:p>
-        </w:tc>
-        <w:tc>
-          <w:tcPr>
-            <w:tcW w:w="2140" w:type="dxa"/>
-          </w:tcPr>
-          <w:p>
-            <w:pPr>
-              <w:pStyle w:val="Bullet"/>
-              <w:ind w:left="0" w:firstLine="0"/>
-              <w:jc w:val="center"/>
-              <w:rPr>
-                <w:sz w:val="16"/>
-                <w:szCs w:val="16"/>
-                <w:lang w:eastAsia="ko-KR"/>
-              </w:rPr>
-            </w:pPr>
-          </w:p>
-        </w:tc>
-      </w:tr>
-      <w:tr>
-        <w:tc>
-          <w:tcPr>
-            <w:tcW w:w="2339" w:type="dxa"/>
-          </w:tcPr>
-          <w:p>
-            <w:pPr>
-              <w:pStyle w:val="Bullet"/>
-              <w:ind w:left="0" w:right="-60" w:firstLine="0"/>
-              <w:rPr>
-                <w:sz w:val="16"/>
-                <w:szCs w:val="16"/>
-              </w:rPr>
-            </w:pPr>
-            <w:r>
-              <w:rPr>
-                <w:sz w:val="16"/>
-                <w:szCs w:val="16"/>
-              </w:rPr>
-              <w:t>Email</w:t>
-            </w:r>
-          </w:p>
-        </w:tc>
-        <w:tc>
-          <w:tcPr>
-            <w:tcW w:w="2140" w:type="dxa"/>
-          </w:tcPr>
-          <w:p>
-            <w:pPr>
-              <w:pStyle w:val="Bullet"/>
-              <w:ind w:left="0" w:firstLine="0"/>
-              <w:rPr>
-                <w:sz w:val="16"/>
-                <w:szCs w:val="16"/>
-                <w:lang w:eastAsia="ko-KR"/>
-              </w:rPr>
-            </w:pPr>
-          </w:p>
-        </w:tc>
-      </w:tr>
-      <w:tr>
-        <w:tc>
-          <w:tcPr>
-            <w:tcW w:w="2339" w:type="dxa"/>
-          </w:tcPr>
-          <w:p>
-            <w:pPr>
-              <w:pStyle w:val="Bullet"/>
-              <w:ind w:left="0" w:right="-60" w:firstLine="0"/>
-              <w:rPr>
-                <w:sz w:val="16"/>
-                <w:szCs w:val="16"/>
-              </w:rPr>
-            </w:pPr>
-            <w:r>
-              <w:rPr>
-                <w:sz w:val="16"/>
-                <w:szCs w:val="16"/>
-              </w:rPr>
-              <w:t xml:space="preserve">Instant Messenger ID </w:t>
-            </w:r>
-          </w:p>
-        </w:tc>
-        <w:tc>
-          <w:tcPr>
-            <w:tcW w:w="2140" w:type="dxa"/>
-          </w:tcPr>
-          <w:p>
-            <w:pPr>
-              <w:pStyle w:val="Bullet"/>
-              <w:ind w:left="0" w:firstLine="0"/>
-              <w:rPr>
-                <w:sz w:val="16"/>
-                <w:szCs w:val="16"/>
-              </w:rPr>
-            </w:pPr>
-          </w:p>
-        </w:tc>
-      </w:tr>
-      <w:tr>
-        <w:tc>
-          <w:tcPr>
-            <w:tcW w:w="2339" w:type="dxa"/>
-          </w:tcPr>
-          <w:p>
-            <w:pPr>
-              <w:pStyle w:val="Bullet"/>
-              <w:ind w:left="0" w:right="-60" w:firstLine="0"/>
-              <w:rPr>
-                <w:sz w:val="16"/>
-                <w:szCs w:val="16"/>
-              </w:rPr>
-            </w:pPr>
-            <w:r>
-              <w:rPr>
-                <w:sz w:val="16"/>
-                <w:szCs w:val="16"/>
-              </w:rPr>
-              <w:t>Phone Number</w:t>
-            </w:r>
-          </w:p>
-        </w:tc>
-        <w:tc>
-          <w:tcPr>
-            <w:tcW w:w="2140" w:type="dxa"/>
-          </w:tcPr>
-          <w:p>
-            <w:pPr>
-              <w:pStyle w:val="Bullet"/>
-              <w:ind w:left="0" w:firstLine="0"/>
-              <w:rPr>
-                <w:sz w:val="16"/>
-                <w:szCs w:val="16"/>
-                <w:lang w:eastAsia="ko-KR"/>
-              </w:rPr>
-            </w:pPr>
-          </w:p>
-        </w:tc>
-      </w:tr>
-      <w:tr>
-        <w:tc>
-          <w:tcPr>
-            <w:tcW w:w="2339" w:type="dxa"/>
-          </w:tcPr>
-          <w:p>
-            <w:pPr>
-              <w:pStyle w:val="Bullet"/>
-              <w:ind w:left="0" w:right="-60" w:firstLine="0"/>
-              <w:rPr>
-                <w:sz w:val="16"/>
-                <w:szCs w:val="16"/>
-              </w:rPr>
-            </w:pPr>
-            <w:r>
-              <w:rPr>
-                <w:sz w:val="16"/>
-                <w:szCs w:val="16"/>
-              </w:rPr>
-              <w:t>Best times for meetings?</w:t>
-            </w:r>
-          </w:p>
-        </w:tc>
-        <w:tc>
-          <w:tcPr>
-            <w:tcW w:w="2140" w:type="dxa"/>
-          </w:tcPr>
-          <w:p>
-            <w:pPr>
-              <w:pStyle w:val="Bullet"/>
-              <w:ind w:left="0" w:firstLine="0"/>
-              <w:rPr>
-                <w:sz w:val="16"/>
-                <w:szCs w:val="16"/>
-              </w:rPr>
-            </w:pPr>
-          </w:p>
-        </w:tc>
-      </w:tr>
-      <w:tr>
-        <w:tc>
-          <w:tcPr>
-            <w:tcW w:w="2339" w:type="dxa"/>
-          </w:tcPr>
-          <w:p>
-            <w:pPr>
-              <w:pStyle w:val="Bullet"/>
-              <w:ind w:left="0" w:right="-60" w:firstLine="0"/>
-              <w:rPr>
-                <w:sz w:val="16"/>
-                <w:szCs w:val="16"/>
-              </w:rPr>
-            </w:pPr>
-            <w:r>
-              <w:rPr>
-                <w:sz w:val="16"/>
-                <w:szCs w:val="16"/>
-              </w:rPr>
-              <w:t>Writing skills?</w:t>
-            </w:r>
-          </w:p>
-        </w:tc>
-        <w:tc>
-          <w:tcPr>
-            <w:tcW w:w="2140" w:type="dxa"/>
-          </w:tcPr>
-          <w:p>
-            <w:pPr>
-              <w:pStyle w:val="Bullet"/>
-              <w:ind w:left="0" w:firstLine="0"/>
-              <w:rPr>
-                <w:sz w:val="16"/>
-                <w:szCs w:val="16"/>
-              </w:rPr>
-            </w:pPr>
-          </w:p>
-        </w:tc>
-      </w:tr>
-      <w:tr>
-        <w:tc>
-          <w:tcPr>
-            <w:tcW w:w="2339" w:type="dxa"/>
-          </w:tcPr>
-          <w:p>
-            <w:pPr>
-              <w:pStyle w:val="Bullet"/>
-              <w:ind w:left="0" w:right="-60" w:firstLine="0"/>
-              <w:rPr>
-                <w:sz w:val="16"/>
-                <w:szCs w:val="16"/>
-              </w:rPr>
-            </w:pPr>
-            <w:r>
-              <w:rPr>
-                <w:sz w:val="16"/>
-                <w:szCs w:val="16"/>
-              </w:rPr>
-              <w:t>Organizational skills?</w:t>
-            </w:r>
-          </w:p>
-        </w:tc>
-        <w:tc>
-          <w:tcPr>
-            <w:tcW w:w="2140" w:type="dxa"/>
-          </w:tcPr>
-          <w:p>
-            <w:pPr>
-              <w:pStyle w:val="Bullet"/>
-              <w:ind w:left="0" w:firstLine="0"/>
-              <w:rPr>
-                <w:sz w:val="16"/>
-                <w:szCs w:val="16"/>
-                <w:lang w:eastAsia="ko-KR"/>
-              </w:rPr>
-            </w:pPr>
-          </w:p>
-        </w:tc>
-      </w:tr>
-      <w:tr>
-        <w:tc>
-          <w:tcPr>
-            <w:tcW w:w="2339" w:type="dxa"/>
-          </w:tcPr>
-          <w:p>
-            <w:pPr>
-              <w:pStyle w:val="Bullet"/>
-              <w:ind w:left="0" w:right="-60" w:firstLine="0"/>
-              <w:rPr>
-                <w:sz w:val="16"/>
-                <w:szCs w:val="16"/>
-              </w:rPr>
-            </w:pPr>
-            <w:r>
-              <w:rPr>
-                <w:sz w:val="16"/>
-                <w:szCs w:val="16"/>
-              </w:rPr>
-              <w:t>Research skills?</w:t>
-            </w:r>
-          </w:p>
-        </w:tc>
-        <w:tc>
-          <w:tcPr>
-            <w:tcW w:w="2140" w:type="dxa"/>
-          </w:tcPr>
-          <w:p>
-            <w:pPr>
-              <w:pStyle w:val="Bullet"/>
-              <w:ind w:left="0" w:firstLine="0"/>
-              <w:rPr>
-                <w:sz w:val="16"/>
-                <w:szCs w:val="16"/>
-                <w:lang w:eastAsia="ko-KR"/>
-              </w:rPr>
-            </w:pPr>
-          </w:p>
-        </w:tc>
-      </w:tr>
-      <w:tr>
-        <w:tc>
-          <w:tcPr>
-            <w:tcW w:w="2339" w:type="dxa"/>
-          </w:tcPr>
-          <w:p>
-            <w:pPr>
-              <w:pStyle w:val="Bullet"/>
-              <w:ind w:left="0" w:right="-60" w:firstLine="0"/>
-              <w:rPr>
-                <w:sz w:val="16"/>
-                <w:szCs w:val="16"/>
-              </w:rPr>
-            </w:pPr>
-            <w:proofErr w:type="spellStart"/>
-            <w:r>
-              <w:rPr>
-                <w:sz w:val="16"/>
-                <w:szCs w:val="16"/>
-              </w:rPr>
-              <w:t>Behavioural</w:t>
-            </w:r>
-            <w:proofErr w:type="spellEnd"/>
-            <w:r>
-              <w:rPr>
-                <w:sz w:val="16"/>
-                <w:szCs w:val="16"/>
-              </w:rPr>
-              <w:t>/ social science background?</w:t>
-            </w:r>
-          </w:p>
-        </w:tc>
-        <w:tc>
-          <w:tcPr>
-            <w:tcW w:w="2140" w:type="dxa"/>
-          </w:tcPr>
-          <w:p>
-            <w:pPr>
-              <w:pStyle w:val="Bullet"/>
-              <w:ind w:left="0" w:firstLine="0"/>
-              <w:rPr>
-                <w:sz w:val="16"/>
-                <w:szCs w:val="16"/>
-                <w:lang w:eastAsia="ko-KR"/>
-              </w:rPr>
-            </w:pPr>
-          </w:p>
-        </w:tc>
-      </w:tr>
-      <w:tr>
-        <w:tc>
-          <w:tcPr>
-            <w:tcW w:w="2339" w:type="dxa"/>
-          </w:tcPr>
-          <w:p>
-            <w:pPr>
-              <w:pStyle w:val="Bullet"/>
-              <w:ind w:left="0" w:right="-60" w:firstLine="0"/>
-              <w:rPr>
-                <w:sz w:val="16"/>
-                <w:szCs w:val="16"/>
-              </w:rPr>
-            </w:pPr>
-            <w:r>
-              <w:rPr>
-                <w:sz w:val="16"/>
-                <w:szCs w:val="16"/>
-              </w:rPr>
-              <w:t>Visual design background?</w:t>
-            </w:r>
-          </w:p>
-        </w:tc>
-        <w:tc>
-          <w:tcPr>
-            <w:tcW w:w="2140" w:type="dxa"/>
-          </w:tcPr>
-          <w:p>
-            <w:pPr>
-              <w:pStyle w:val="Bullet"/>
-              <w:ind w:left="0" w:firstLine="0"/>
-              <w:rPr>
-                <w:sz w:val="16"/>
-                <w:szCs w:val="16"/>
-                <w:lang w:eastAsia="ko-KR"/>
-              </w:rPr>
-            </w:pPr>
-          </w:p>
-        </w:tc>
-      </w:tr>
-      <w:tr>
-        <w:tc>
-          <w:tcPr>
-            <w:tcW w:w="2339" w:type="dxa"/>
-          </w:tcPr>
-          <w:p>
-            <w:pPr>
-              <w:pStyle w:val="Bullet"/>
-              <w:ind w:left="0" w:right="-60" w:firstLine="0"/>
-              <w:rPr>
-                <w:sz w:val="16"/>
-                <w:szCs w:val="16"/>
-              </w:rPr>
-            </w:pPr>
-            <w:r>
-              <w:rPr>
-                <w:sz w:val="16"/>
-                <w:szCs w:val="16"/>
-              </w:rPr>
-              <w:t>System/ interface prototyping background?</w:t>
-            </w:r>
-          </w:p>
-        </w:tc>
-        <w:tc>
-          <w:tcPr>
-            <w:tcW w:w="2140" w:type="dxa"/>
-          </w:tcPr>
-          <w:p>
-            <w:pPr>
-              <w:pStyle w:val="Bullet"/>
-              <w:ind w:left="0" w:firstLine="0"/>
-              <w:rPr>
-                <w:sz w:val="16"/>
-                <w:szCs w:val="16"/>
-                <w:lang w:eastAsia="ko-KR"/>
-              </w:rPr>
-            </w:pPr>
-          </w:p>
-        </w:tc>
-      </w:tr>
-      <w:tr>
-        <w:tc>
-          <w:tcPr>
-            <w:tcW w:w="2339" w:type="dxa"/>
-          </w:tcPr>
-          <w:p>
-            <w:pPr>
-              <w:pStyle w:val="Bullet"/>
-              <w:ind w:left="0" w:right="-60" w:firstLine="0"/>
-              <w:rPr>
-                <w:sz w:val="16"/>
-                <w:szCs w:val="16"/>
-              </w:rPr>
-            </w:pPr>
-            <w:r>
-              <w:rPr>
-                <w:sz w:val="16"/>
-                <w:szCs w:val="16"/>
-              </w:rPr>
-              <w:t>Special areas of interest?</w:t>
-            </w:r>
-          </w:p>
-        </w:tc>
-        <w:tc>
-          <w:tcPr>
-            <w:tcW w:w="2140" w:type="dxa"/>
-          </w:tcPr>
-          <w:p>
-            <w:pPr>
-              <w:pStyle w:val="Bullet"/>
-              <w:ind w:left="0" w:firstLine="0"/>
-              <w:rPr>
-                <w:sz w:val="16"/>
-                <w:szCs w:val="16"/>
-              </w:rPr>
-            </w:pPr>
-          </w:p>
-        </w:tc>
-      </w:tr>
-      <w:tr>
-        <w:tc>
-          <w:tcPr>
-            <w:tcW w:w="2339" w:type="dxa"/>
-          </w:tcPr>
-          <w:p>
-            <w:pPr>
-              <w:pStyle w:val="Bullet"/>
-              <w:ind w:left="0" w:right="-60" w:firstLine="0"/>
-              <w:rPr>
-                <w:sz w:val="16"/>
-                <w:szCs w:val="16"/>
-              </w:rPr>
-            </w:pPr>
-            <w:r>
-              <w:rPr>
-                <w:sz w:val="16"/>
-                <w:szCs w:val="16"/>
-              </w:rPr>
-              <w:t>Anything else your team should know?</w:t>
-            </w:r>
-          </w:p>
-        </w:tc>
-        <w:tc>
-          <w:tcPr>
-            <w:tcW w:w="2140" w:type="dxa"/>
-          </w:tcPr>
-          <w:p>
-            <w:pPr>
-              <w:pStyle w:val="Bullet"/>
-              <w:ind w:left="0" w:firstLine="0"/>
-              <w:rPr>
-                <w:sz w:val="16"/>
-                <w:szCs w:val="16"/>
-              </w:rPr>
-            </w:pPr>
-          </w:p>
-        </w:tc>
-      </w:tr>
-    </w:tbl>
-    <w:p>
-      <w:pPr>
-        <w:rPr>
-          <w:rFonts w:ascii="Verdana" w:hAnsi="Verdana"/>
-          <w:sz w:val="16"/>
-          <w:szCs w:val="16"/>
-        </w:rPr>
-      </w:pPr>
-    </w:p>
-    <w:p>
-      <w:pPr>
-        <w:rPr>
-          <w:rFonts w:ascii="Verdana" w:hAnsi="Verdana"/>
-          <w:sz w:val="16"/>
-          <w:szCs w:val="16"/>
-          <w:lang w:eastAsia="ko-KR"/>
-        </w:rPr>
-      </w:pPr>
-    </w:p>
-    <w:p>
-      <w:pPr>
-        <w:rPr>
-          <w:rFonts w:ascii="Verdana" w:hAnsi="Verdana"/>
-          <w:sz w:val="16"/>
-          <w:szCs w:val="16"/>
-          <w:lang w:eastAsia="ko-KR"/>
-        </w:rPr>
-      </w:pPr>
-      <w:r>
-        <w:rPr>
-          <w:rFonts w:ascii="Verdana" w:hAnsi="Verdana" w:hint="eastAsia"/>
-          <w:sz w:val="16"/>
-          <w:szCs w:val="16"/>
-          <w:lang w:eastAsia="ko-KR"/>
-        </w:rPr>
-        <w:tab/>
-      </w:r>
+      <w:bookmarkStart w:id="0" w:name="_GoBack"/>
+      <w:bookmarkEnd w:id="0"/>
     </w:p>
     <w:sectPr>
       <w:footerReference w:type="default" r:id="rId8"/>
@@ -2395,7 +1419,6 @@
       </w:rPr>
       <w:t>3</w:t>
     </w:r>
-    <w:proofErr w:type="gramStart"/>
     <w:r>
       <w:rPr>
         <w:sz w:val="16"/>
@@ -2408,15 +1431,7 @@
         <w:sz w:val="16"/>
         <w:szCs w:val="16"/>
       </w:rPr>
-      <w:t xml:space="preserve">  |</w:t>
-    </w:r>
-    <w:proofErr w:type="gramEnd"/>
-    <w:r>
-      <w:rPr>
-        <w:sz w:val="16"/>
-        <w:szCs w:val="16"/>
-      </w:rPr>
-      <w:t xml:space="preserve"> Group Information Form</w:t>
+      <w:t xml:space="preserve">  | Group Information Form</w:t>
     </w:r>
     <w:r>
       <w:rPr>
@@ -2561,7 +1576,7 @@
         <w:sz w:val="16"/>
         <w:szCs w:val="16"/>
       </w:rPr>
-      <w:t>2</w:t>
+      <w:t>1</w:t>
     </w:r>
     <w:r>
       <w:rPr>

</xml_diff>

<commit_message>
Added my personal info
</commit_message>
<xml_diff>
--- a/CSC309 Group Info.docx
+++ b/CSC309 Group Info.docx
@@ -129,6 +129,14 @@
                 <w:lang w:eastAsia="ko-KR"/>
               </w:rPr>
             </w:pPr>
+            <w:r>
+              <w:rPr>
+                <w:sz w:val="16"/>
+                <w:szCs w:val="16"/>
+                <w:lang w:eastAsia="ko-KR"/>
+              </w:rPr>
+              <w:t>Dickson Law</w:t>
+            </w:r>
           </w:p>
         </w:tc>
         <w:tc>
@@ -272,6 +280,35 @@
                 <w:lang w:eastAsia="ko-KR"/>
               </w:rPr>
             </w:pPr>
+            <w:proofErr w:type="spellStart"/>
+            <w:r>
+              <w:rPr>
+                <w:sz w:val="16"/>
+                <w:szCs w:val="16"/>
+                <w:lang w:eastAsia="ko-KR"/>
+              </w:rPr>
+              <w:t>dickson.law</w:t>
+            </w:r>
+            <w:proofErr w:type="spellEnd"/>
+          </w:p>
+          <w:p>
+            <w:pPr>
+              <w:pStyle w:val="Bullet"/>
+              <w:ind w:left="0" w:firstLine="0"/>
+              <w:rPr>
+                <w:sz w:val="16"/>
+                <w:szCs w:val="16"/>
+                <w:lang w:eastAsia="ko-KR"/>
+              </w:rPr>
+            </w:pPr>
+            <w:r>
+              <w:rPr>
+                <w:sz w:val="16"/>
+                <w:szCs w:val="16"/>
+                <w:lang w:eastAsia="ko-KR"/>
+              </w:rPr>
+              <w:t>@mail.utoronto.ca</w:t>
+            </w:r>
           </w:p>
         </w:tc>
         <w:tc>
@@ -385,6 +422,14 @@
                 <w:lang w:eastAsia="ko-KR"/>
               </w:rPr>
             </w:pPr>
+            <w:r>
+              <w:rPr>
+                <w:sz w:val="16"/>
+                <w:szCs w:val="16"/>
+                <w:lang w:eastAsia="ko-KR"/>
+              </w:rPr>
+              <w:t>647-899-0516</w:t>
+            </w:r>
           </w:p>
         </w:tc>
         <w:tc>
@@ -496,6 +541,14 @@
                 <w:lang w:eastAsia="ko-KR"/>
               </w:rPr>
             </w:pPr>
+            <w:r>
+              <w:rPr>
+                <w:sz w:val="16"/>
+                <w:szCs w:val="16"/>
+                <w:lang w:eastAsia="ko-KR"/>
+              </w:rPr>
+              <w:t>Good</w:t>
+            </w:r>
           </w:p>
         </w:tc>
         <w:tc>
@@ -606,6 +659,14 @@
                 <w:lang w:eastAsia="ko-KR"/>
               </w:rPr>
             </w:pPr>
+            <w:r>
+              <w:rPr>
+                <w:sz w:val="16"/>
+                <w:szCs w:val="16"/>
+                <w:lang w:eastAsia="ko-KR"/>
+              </w:rPr>
+              <w:t>Average</w:t>
+            </w:r>
           </w:p>
         </w:tc>
         <w:tc>
@@ -716,6 +777,14 @@
                 <w:lang w:eastAsia="ko-KR"/>
               </w:rPr>
             </w:pPr>
+            <w:r>
+              <w:rPr>
+                <w:sz w:val="16"/>
+                <w:szCs w:val="16"/>
+                <w:lang w:eastAsia="ko-KR"/>
+              </w:rPr>
+              <w:t>Average</w:t>
+            </w:r>
           </w:p>
         </w:tc>
         <w:tc>
@@ -778,12 +847,21 @@
                 <w:szCs w:val="16"/>
               </w:rPr>
             </w:pPr>
-            <w:r>
-              <w:rPr>
-                <w:sz w:val="16"/>
-                <w:szCs w:val="16"/>
-              </w:rPr>
-              <w:t>Behavioural/ social science background?</w:t>
+            <w:proofErr w:type="spellStart"/>
+            <w:r>
+              <w:rPr>
+                <w:sz w:val="16"/>
+                <w:szCs w:val="16"/>
+              </w:rPr>
+              <w:t>Behavioural</w:t>
+            </w:r>
+            <w:proofErr w:type="spellEnd"/>
+            <w:r>
+              <w:rPr>
+                <w:sz w:val="16"/>
+                <w:szCs w:val="16"/>
+              </w:rPr>
+              <w:t>/ social science background?</w:t>
             </w:r>
           </w:p>
         </w:tc>
@@ -826,6 +904,14 @@
                 <w:lang w:eastAsia="ko-KR"/>
               </w:rPr>
             </w:pPr>
+            <w:r>
+              <w:rPr>
+                <w:sz w:val="16"/>
+                <w:szCs w:val="16"/>
+                <w:lang w:eastAsia="ko-KR"/>
+              </w:rPr>
+              <w:t>None</w:t>
+            </w:r>
           </w:p>
         </w:tc>
         <w:tc>
@@ -918,24 +1004,82 @@
                 <w:szCs w:val="16"/>
                 <w:lang w:eastAsia="ko-KR"/>
               </w:rPr>
-              <w:t>Bit of PhotoShop/Pixlr</w:t>
-            </w:r>
-          </w:p>
-        </w:tc>
-        <w:tc>
-          <w:tcPr>
-            <w:tcW w:w="2140" w:type="dxa"/>
-          </w:tcPr>
-          <w:p>
-            <w:pPr>
-              <w:pStyle w:val="Bullet"/>
-              <w:ind w:left="0" w:firstLine="0"/>
-              <w:rPr>
-                <w:sz w:val="16"/>
-                <w:szCs w:val="16"/>
-                <w:lang w:eastAsia="ko-KR"/>
-              </w:rPr>
-            </w:pPr>
+              <w:t xml:space="preserve">Bit of </w:t>
+            </w:r>
+            <w:proofErr w:type="spellStart"/>
+            <w:r>
+              <w:rPr>
+                <w:rFonts w:hint="eastAsia"/>
+                <w:sz w:val="16"/>
+                <w:szCs w:val="16"/>
+                <w:lang w:eastAsia="ko-KR"/>
+              </w:rPr>
+              <w:t>PhotoShop</w:t>
+            </w:r>
+            <w:proofErr w:type="spellEnd"/>
+            <w:r>
+              <w:rPr>
+                <w:rFonts w:hint="eastAsia"/>
+                <w:sz w:val="16"/>
+                <w:szCs w:val="16"/>
+                <w:lang w:eastAsia="ko-KR"/>
+              </w:rPr>
+              <w:t>/</w:t>
+            </w:r>
+            <w:proofErr w:type="spellStart"/>
+            <w:r>
+              <w:rPr>
+                <w:rFonts w:hint="eastAsia"/>
+                <w:sz w:val="16"/>
+                <w:szCs w:val="16"/>
+                <w:lang w:eastAsia="ko-KR"/>
+              </w:rPr>
+              <w:t>Pixlr</w:t>
+            </w:r>
+            <w:proofErr w:type="spellEnd"/>
+          </w:p>
+        </w:tc>
+        <w:tc>
+          <w:tcPr>
+            <w:tcW w:w="2140" w:type="dxa"/>
+          </w:tcPr>
+          <w:p>
+            <w:pPr>
+              <w:pStyle w:val="Bullet"/>
+              <w:ind w:left="0" w:firstLine="0"/>
+              <w:rPr>
+                <w:sz w:val="16"/>
+                <w:szCs w:val="16"/>
+                <w:lang w:eastAsia="ko-KR"/>
+              </w:rPr>
+            </w:pPr>
+            <w:r>
+              <w:rPr>
+                <w:sz w:val="16"/>
+                <w:szCs w:val="16"/>
+                <w:lang w:eastAsia="ko-KR"/>
+              </w:rPr>
+              <w:t>Photoshop, GIMP;</w:t>
+            </w:r>
+          </w:p>
+          <w:p>
+            <w:pPr>
+              <w:pStyle w:val="Bullet"/>
+              <w:ind w:left="0" w:firstLine="0"/>
+              <w:rPr>
+                <w:sz w:val="16"/>
+                <w:szCs w:val="16"/>
+                <w:lang w:eastAsia="ko-KR"/>
+              </w:rPr>
+            </w:pPr>
+            <w:r>
+              <w:rPr>
+                <w:sz w:val="16"/>
+                <w:szCs w:val="16"/>
+                <w:lang w:eastAsia="ko-KR"/>
+              </w:rPr>
+              <w:t>Basic Desktop Publishing</w:t>
+            </w:r>
           </w:p>
         </w:tc>
         <w:tc>
@@ -1074,6 +1218,14 @@
                 <w:lang w:eastAsia="ko-KR"/>
               </w:rPr>
             </w:pPr>
+            <w:r>
+              <w:rPr>
+                <w:sz w:val="16"/>
+                <w:szCs w:val="16"/>
+                <w:lang w:eastAsia="ko-KR"/>
+              </w:rPr>
+              <w:t>Database, Web Design</w:t>
+            </w:r>
           </w:p>
         </w:tc>
         <w:tc>
@@ -1173,6 +1325,24 @@
                 <w:szCs w:val="16"/>
               </w:rPr>
             </w:pPr>
+            <w:r>
+              <w:rPr>
+                <w:sz w:val="16"/>
+                <w:szCs w:val="16"/>
+              </w:rPr>
+              <w:t xml:space="preserve">HTML5 game </w:t>
+            </w:r>
+            <w:proofErr w:type="spellStart"/>
+            <w:r>
+              <w:rPr>
+                <w:sz w:val="16"/>
+                <w:szCs w:val="16"/>
+              </w:rPr>
+              <w:t>dev</w:t>
+            </w:r>
+            <w:bookmarkStart w:id="0" w:name="_GoBack"/>
+            <w:bookmarkEnd w:id="0"/>
+            <w:proofErr w:type="spellEnd"/>
           </w:p>
         </w:tc>
         <w:tc>
@@ -1331,8 +1501,6 @@
           <w:lang w:eastAsia="ko-KR"/>
         </w:rPr>
       </w:pPr>
-      <w:bookmarkStart w:id="0" w:name="_GoBack"/>
-      <w:bookmarkEnd w:id="0"/>
     </w:p>
     <w:sectPr>
       <w:footerReference w:type="default" r:id="rId8"/>
@@ -1419,6 +1587,7 @@
       </w:rPr>
       <w:t>3</w:t>
     </w:r>
+    <w:proofErr w:type="gramStart"/>
     <w:r>
       <w:rPr>
         <w:sz w:val="16"/>
@@ -1431,7 +1600,15 @@
         <w:sz w:val="16"/>
         <w:szCs w:val="16"/>
       </w:rPr>
-      <w:t xml:space="preserve">  | Group Information Form</w:t>
+      <w:t xml:space="preserve">  |</w:t>
+    </w:r>
+    <w:proofErr w:type="gramEnd"/>
+    <w:r>
+      <w:rPr>
+        <w:sz w:val="16"/>
+        <w:szCs w:val="16"/>
+      </w:rPr>
+      <w:t xml:space="preserve"> Group Information Form</w:t>
     </w:r>
     <w:r>
       <w:rPr>
@@ -1938,7 +2115,6 @@
     <w:basedOn w:val="TableNormal"/>
     <w:rsid w:val="006B3B44"/>
     <w:tblPr>
-      <w:tblInd w:w="0" w:type="dxa"/>
       <w:tblBorders>
         <w:top w:val="single" w:sz="4" w:space="0" w:color="auto"/>
         <w:left w:val="single" w:sz="4" w:space="0" w:color="auto"/>
@@ -1947,12 +2123,6 @@
         <w:insideH w:val="single" w:sz="4" w:space="0" w:color="auto"/>
         <w:insideV w:val="single" w:sz="4" w:space="0" w:color="auto"/>
       </w:tblBorders>
-      <w:tblCellMar>
-        <w:top w:w="0" w:type="dxa"/>
-        <w:left w:w="108" w:type="dxa"/>
-        <w:bottom w:w="0" w:type="dxa"/>
-        <w:right w:w="108" w:type="dxa"/>
-      </w:tblCellMar>
     </w:tblPr>
   </w:style>
   <w:style w:type="paragraph" w:customStyle="1" w:styleId="Bullet">

</xml_diff>